<commit_message>
Clase 3 - Fullstack I
</commit_message>
<xml_diff>
--- a/Semestre 3/Desarrollo Fullstack I/2.2.4 Actividad 2 - Explorando package controller.docx
+++ b/Semestre 3/Desarrollo Fullstack I/2.2.4 Actividad 2 - Explorando package controller.docx
@@ -666,14 +666,14 @@
                 <w:color w:val="000000" w:themeColor="text1"/>
               </w:rPr>
               <w:lastRenderedPageBreak/>
-              <w:t>En Java, las anotaciones son etiquetas que describe m</w:t>
+              <w:t xml:space="preserve">En Java, las anotaciones son etiquetas que describe </w:t>
             </w:r>
             <w:proofErr w:type="spellStart"/>
             <w:r>
               <w:rPr>
                 <w:color w:val="000000" w:themeColor="text1"/>
               </w:rPr>
-              <w:t>etadata</w:t>
+              <w:t>metadata</w:t>
             </w:r>
             <w:proofErr w:type="spellEnd"/>
             <w:r>
@@ -741,6 +741,7 @@
             </w:pPr>
             <w:r>
               <w:rPr>
+                <w:noProof/>
                 <w:color w:val="000000" w:themeColor="text1"/>
               </w:rPr>
               <w:drawing>
@@ -1440,7 +1441,21 @@
               <w:rPr>
                 <w:lang w:val="es-CL"/>
               </w:rPr>
-              <w:t xml:space="preserve">Por ejemplo una nueva mapeado para una solicitud GET para un </w:t>
+              <w:t xml:space="preserve">Por </w:t>
+            </w:r>
+            <w:proofErr w:type="gramStart"/>
+            <w:r>
+              <w:rPr>
+                <w:lang w:val="es-CL"/>
+              </w:rPr>
+              <w:t>ejemplo</w:t>
+            </w:r>
+            <w:proofErr w:type="gramEnd"/>
+            <w:r>
+              <w:rPr>
+                <w:lang w:val="es-CL"/>
+              </w:rPr>
+              <w:t xml:space="preserve"> una nueva mapeado para una solicitud GET para un </w:t>
             </w:r>
             <w:r>
               <w:rPr>
@@ -1566,7 +1581,23 @@
           <w:b/>
           <w:bCs/>
         </w:rPr>
-        <w:t>@RequestMapping("/app")</w:t>
+        <w:t>@</w:t>
+      </w:r>
+      <w:proofErr w:type="gramStart"/>
+      <w:r>
+        <w:rPr>
+          <w:b/>
+          <w:bCs/>
+        </w:rPr>
+        <w:t>RequestMapping(</w:t>
+      </w:r>
+      <w:proofErr w:type="gramEnd"/>
+      <w:r>
+        <w:rPr>
+          <w:b/>
+          <w:bCs/>
+        </w:rPr>
+        <w:t>"/app")</w:t>
       </w:r>
       <w:r>
         <w:t>?</w:t>
@@ -1759,7 +1790,7 @@
             </w:pPr>
             <w:r>
               <w:rPr>
-                <w:lang w:val="es-CL"/>
+                <w:noProof/>
               </w:rPr>
               <w:drawing>
                 <wp:inline distT="0" distB="0" distL="0" distR="0" wp14:anchorId="525BAF5D" wp14:editId="226359B4">
@@ -1819,7 +1850,7 @@
             </w:pPr>
             <w:r>
               <w:rPr>
-                <w:lang w:val="es-CL"/>
+                <w:noProof/>
               </w:rPr>
               <w:drawing>
                 <wp:inline distT="0" distB="0" distL="0" distR="0" wp14:anchorId="74830B10" wp14:editId="624C5427">
@@ -2139,7 +2170,7 @@
             </w:pPr>
             <w:r>
               <w:rPr>
-                <w:lang w:val="es-CL"/>
+                <w:noProof/>
               </w:rPr>
               <w:drawing>
                 <wp:inline distT="0" distB="0" distL="0" distR="0" wp14:anchorId="078DBDFB" wp14:editId="63BE092B">
@@ -2206,7 +2237,7 @@
             </w:pPr>
             <w:r>
               <w:rPr>
-                <w:lang w:val="es-CL"/>
+                <w:noProof/>
               </w:rPr>
               <w:drawing>
                 <wp:inline distT="0" distB="0" distL="0" distR="0" wp14:anchorId="2E3B28B9" wp14:editId="2E961A26">
@@ -2544,7 +2575,7 @@
             </w:pPr>
             <w:r>
               <w:rPr>
-                <w:lang w:val="es-CL"/>
+                <w:noProof/>
               </w:rPr>
               <w:drawing>
                 <wp:inline distT="0" distB="0" distL="0" distR="0" wp14:anchorId="739603F2" wp14:editId="5D22544C">
@@ -2611,7 +2642,7 @@
             </w:pPr>
             <w:r>
               <w:rPr>
-                <w:lang w:val="es-CL"/>
+                <w:noProof/>
               </w:rPr>
               <w:drawing>
                 <wp:inline distT="0" distB="0" distL="0" distR="0" wp14:anchorId="7A18C276" wp14:editId="22E92540">
@@ -2658,7 +2689,7 @@
             </w:pPr>
             <w:r>
               <w:rPr>
-                <w:lang w:val="es-CL"/>
+                <w:noProof/>
               </w:rPr>
               <w:lastRenderedPageBreak/>
               <w:drawing>
@@ -2706,7 +2737,7 @@
             </w:pPr>
             <w:r>
               <w:rPr>
-                <w:lang w:val="es-CL"/>
+                <w:noProof/>
               </w:rPr>
               <w:drawing>
                 <wp:inline distT="0" distB="0" distL="0" distR="0" wp14:anchorId="1F1EAB30" wp14:editId="769A0EDA">
@@ -2752,7 +2783,7 @@
             </w:r>
             <w:r>
               <w:rPr>
-                <w:lang w:val="es-CL"/>
+                <w:noProof/>
               </w:rPr>
               <w:drawing>
                 <wp:inline distT="0" distB="0" distL="0" distR="0" wp14:anchorId="318DCB58" wp14:editId="27BEC6B6">
@@ -2888,15 +2919,33 @@
           <w:i/>
           <w:iCs/>
         </w:rPr>
-        <w:t>valor_uno</w:t>
-      </w:r>
-      <w:proofErr w:type="spellEnd"/>
-      <w:r>
-        <w:rPr>
+        <w:t>valor_</w:t>
+      </w:r>
+      <w:proofErr w:type="gramStart"/>
+      <w:r>
+        <w:rPr>
+          <w:b/>
+          <w:bCs/>
           <w:i/>
           <w:iCs/>
         </w:rPr>
-        <w:t>}/{</w:t>
+        <w:t>uno</w:t>
+      </w:r>
+      <w:proofErr w:type="spellEnd"/>
+      <w:r>
+        <w:rPr>
+          <w:i/>
+          <w:iCs/>
+        </w:rPr>
+        <w:t>}/</w:t>
+      </w:r>
+      <w:proofErr w:type="gramEnd"/>
+      <w:r>
+        <w:rPr>
+          <w:i/>
+          <w:iCs/>
+        </w:rPr>
+        <w:t>{</w:t>
       </w:r>
       <w:proofErr w:type="spellStart"/>
       <w:r>
@@ -3187,8 +3236,8 @@
             </w:pPr>
             <w:r>
               <w:rPr>
+                <w:noProof/>
                 <w:color w:val="000000" w:themeColor="text1"/>
-                <w:lang w:val="es-CL"/>
               </w:rPr>
               <w:drawing>
                 <wp:inline distT="0" distB="0" distL="0" distR="0" wp14:anchorId="2CCA6892" wp14:editId="6C1A6162">
@@ -3259,8 +3308,8 @@
             </w:pPr>
             <w:r>
               <w:rPr>
+                <w:noProof/>
                 <w:color w:val="000000" w:themeColor="text1"/>
-                <w:lang w:val="es-CL"/>
               </w:rPr>
               <w:drawing>
                 <wp:inline distT="0" distB="0" distL="0" distR="0" wp14:anchorId="0CC146DE" wp14:editId="6DC87CC0">
@@ -3306,8 +3355,8 @@
             </w:r>
             <w:r>
               <w:rPr>
+                <w:noProof/>
                 <w:color w:val="000000" w:themeColor="text1"/>
-                <w:lang w:val="es-CL"/>
               </w:rPr>
               <w:drawing>
                 <wp:inline distT="0" distB="0" distL="0" distR="0" wp14:anchorId="0002FE59" wp14:editId="0DE45907">
@@ -3355,8 +3404,8 @@
             </w:pPr>
             <w:r>
               <w:rPr>
+                <w:noProof/>
                 <w:color w:val="000000" w:themeColor="text1"/>
-                <w:lang w:val="es-CL"/>
               </w:rPr>
               <w:lastRenderedPageBreak/>
               <w:drawing>
@@ -3403,8 +3452,8 @@
             </w:r>
             <w:r>
               <w:rPr>
+                <w:noProof/>
                 <w:color w:val="000000" w:themeColor="text1"/>
-                <w:lang w:val="es-CL"/>
               </w:rPr>
               <w:drawing>
                 <wp:inline distT="0" distB="0" distL="0" distR="0" wp14:anchorId="1754F8C6" wp14:editId="31D87802">
@@ -3906,6 +3955,282 @@
                 <w:lang w:val="es-CL"/>
               </w:rPr>
             </w:pPr>
+            <w:r>
+              <w:rPr>
+                <w:lang w:val="es-CL"/>
+              </w:rPr>
+              <w:lastRenderedPageBreak/>
+              <w:t xml:space="preserve">Al no agregar paréntesis, chocan los mapeos de la API que se generan por predeterminados y </w:t>
+            </w:r>
+            <w:proofErr w:type="spellStart"/>
+            <w:r>
+              <w:rPr>
+                <w:lang w:val="es-CL"/>
+              </w:rPr>
+              <w:t>crashea</w:t>
+            </w:r>
+            <w:proofErr w:type="spellEnd"/>
+            <w:r>
+              <w:rPr>
+                <w:lang w:val="es-CL"/>
+              </w:rPr>
+              <w:t xml:space="preserve"> el programa.</w:t>
+            </w:r>
+          </w:p>
+          <w:p>
+            <w:pPr>
+              <w:rPr>
+                <w:lang w:val="es-CL"/>
+              </w:rPr>
+            </w:pPr>
+          </w:p>
+          <w:p>
+            <w:pPr>
+              <w:rPr>
+                <w:lang w:val="es-CL"/>
+              </w:rPr>
+            </w:pPr>
+            <w:r>
+              <w:rPr>
+                <w:lang w:val="es-CL"/>
+              </w:rPr>
+              <w:drawing>
+                <wp:inline distT="0" distB="0" distL="0" distR="0" wp14:anchorId="633B5EDB" wp14:editId="77B2F06A">
+                  <wp:extent cx="4210638" cy="1800476"/>
+                  <wp:effectExtent l="0" t="0" r="0" b="9525"/>
+                  <wp:docPr id="3" name="Imagen 3"/>
+                  <wp:cNvGraphicFramePr>
+                    <a:graphicFrameLocks xmlns:a="http://schemas.openxmlformats.org/drawingml/2006/main" noChangeAspect="1"/>
+                  </wp:cNvGraphicFramePr>
+                  <a:graphic xmlns:a="http://schemas.openxmlformats.org/drawingml/2006/main">
+                    <a:graphicData uri="http://schemas.openxmlformats.org/drawingml/2006/picture">
+                      <pic:pic xmlns:pic="http://schemas.openxmlformats.org/drawingml/2006/picture">
+                        <pic:nvPicPr>
+                          <pic:cNvPr id="1" name=""/>
+                          <pic:cNvPicPr/>
+                        </pic:nvPicPr>
+                        <pic:blipFill>
+                          <a:blip r:embed="rId31"/>
+                          <a:stretch>
+                            <a:fillRect/>
+                          </a:stretch>
+                        </pic:blipFill>
+                        <pic:spPr>
+                          <a:xfrm>
+                            <a:off x="0" y="0"/>
+                            <a:ext cx="4210638" cy="1800476"/>
+                          </a:xfrm>
+                          <a:prstGeom prst="rect">
+                            <a:avLst/>
+                          </a:prstGeom>
+                        </pic:spPr>
+                      </pic:pic>
+                    </a:graphicData>
+                  </a:graphic>
+                </wp:inline>
+              </w:drawing>
+            </w:r>
+          </w:p>
+          <w:p>
+            <w:pPr>
+              <w:rPr>
+                <w:lang w:val="es-CL"/>
+              </w:rPr>
+            </w:pPr>
+          </w:p>
+          <w:p>
+            <w:pPr>
+              <w:rPr>
+                <w:lang w:val="es-CL"/>
+              </w:rPr>
+            </w:pPr>
+            <w:r>
+              <w:rPr>
+                <w:lang w:val="es-CL"/>
+              </w:rPr>
+              <w:t>Nos retorna:</w:t>
+            </w:r>
+          </w:p>
+          <w:p>
+            <w:pPr>
+              <w:rPr>
+                <w:lang w:val="es-CL"/>
+              </w:rPr>
+            </w:pPr>
+            <w:r>
+              <w:rPr>
+                <w:lang w:val="es-CL"/>
+              </w:rPr>
+              <w:drawing>
+                <wp:inline distT="0" distB="0" distL="0" distR="0" wp14:anchorId="6BA1FBB8" wp14:editId="4042A31A">
+                  <wp:extent cx="4753638" cy="714475"/>
+                  <wp:effectExtent l="0" t="0" r="0" b="9525"/>
+                  <wp:docPr id="9" name="Imagen 9"/>
+                  <wp:cNvGraphicFramePr>
+                    <a:graphicFrameLocks xmlns:a="http://schemas.openxmlformats.org/drawingml/2006/main" noChangeAspect="1"/>
+                  </wp:cNvGraphicFramePr>
+                  <a:graphic xmlns:a="http://schemas.openxmlformats.org/drawingml/2006/main">
+                    <a:graphicData uri="http://schemas.openxmlformats.org/drawingml/2006/picture">
+                      <pic:pic xmlns:pic="http://schemas.openxmlformats.org/drawingml/2006/picture">
+                        <pic:nvPicPr>
+                          <pic:cNvPr id="1" name=""/>
+                          <pic:cNvPicPr/>
+                        </pic:nvPicPr>
+                        <pic:blipFill>
+                          <a:blip r:embed="rId32"/>
+                          <a:stretch>
+                            <a:fillRect/>
+                          </a:stretch>
+                        </pic:blipFill>
+                        <pic:spPr>
+                          <a:xfrm>
+                            <a:off x="0" y="0"/>
+                            <a:ext cx="4753638" cy="714475"/>
+                          </a:xfrm>
+                          <a:prstGeom prst="rect">
+                            <a:avLst/>
+                          </a:prstGeom>
+                        </pic:spPr>
+                      </pic:pic>
+                    </a:graphicData>
+                  </a:graphic>
+                </wp:inline>
+              </w:drawing>
+            </w:r>
+          </w:p>
+          <w:p>
+            <w:pPr>
+              <w:rPr>
+                <w:lang w:val="es-CL"/>
+              </w:rPr>
+            </w:pPr>
+          </w:p>
+          <w:p>
+            <w:pPr>
+              <w:rPr>
+                <w:lang w:val="es-CL"/>
+              </w:rPr>
+            </w:pPr>
+            <w:r>
+              <w:rPr>
+                <w:lang w:val="es-CL"/>
+              </w:rPr>
+              <w:t>Y</w:t>
+            </w:r>
+          </w:p>
+          <w:p>
+            <w:pPr>
+              <w:rPr>
+                <w:lang w:val="es-CL"/>
+              </w:rPr>
+            </w:pPr>
+            <w:r>
+              <w:rPr>
+                <w:lang w:val="es-CL"/>
+              </w:rPr>
+              <w:drawing>
+                <wp:inline distT="0" distB="0" distL="0" distR="0" wp14:anchorId="2710E1B3" wp14:editId="4DAF6200">
+                  <wp:extent cx="4134427" cy="1714739"/>
+                  <wp:effectExtent l="0" t="0" r="0" b="0"/>
+                  <wp:docPr id="18" name="Imagen 18"/>
+                  <wp:cNvGraphicFramePr>
+                    <a:graphicFrameLocks xmlns:a="http://schemas.openxmlformats.org/drawingml/2006/main" noChangeAspect="1"/>
+                  </wp:cNvGraphicFramePr>
+                  <a:graphic xmlns:a="http://schemas.openxmlformats.org/drawingml/2006/main">
+                    <a:graphicData uri="http://schemas.openxmlformats.org/drawingml/2006/picture">
+                      <pic:pic xmlns:pic="http://schemas.openxmlformats.org/drawingml/2006/picture">
+                        <pic:nvPicPr>
+                          <pic:cNvPr id="1" name=""/>
+                          <pic:cNvPicPr/>
+                        </pic:nvPicPr>
+                        <pic:blipFill>
+                          <a:blip r:embed="rId33"/>
+                          <a:stretch>
+                            <a:fillRect/>
+                          </a:stretch>
+                        </pic:blipFill>
+                        <pic:spPr>
+                          <a:xfrm>
+                            <a:off x="0" y="0"/>
+                            <a:ext cx="4134427" cy="1714739"/>
+                          </a:xfrm>
+                          <a:prstGeom prst="rect">
+                            <a:avLst/>
+                          </a:prstGeom>
+                        </pic:spPr>
+                      </pic:pic>
+                    </a:graphicData>
+                  </a:graphic>
+                </wp:inline>
+              </w:drawing>
+            </w:r>
+          </w:p>
+          <w:p>
+            <w:pPr>
+              <w:rPr>
+                <w:lang w:val="es-CL"/>
+              </w:rPr>
+            </w:pPr>
+          </w:p>
+          <w:p>
+            <w:pPr>
+              <w:rPr>
+                <w:lang w:val="es-CL"/>
+              </w:rPr>
+            </w:pPr>
+            <w:r>
+              <w:rPr>
+                <w:lang w:val="es-CL"/>
+              </w:rPr>
+              <w:t>Nos retorna:</w:t>
+            </w:r>
+          </w:p>
+          <w:p>
+            <w:pPr>
+              <w:rPr>
+                <w:lang w:val="es-CL"/>
+              </w:rPr>
+            </w:pPr>
+            <w:r>
+              <w:rPr>
+                <w:lang w:val="es-CL"/>
+              </w:rPr>
+              <w:drawing>
+                <wp:inline distT="0" distB="0" distL="0" distR="0" wp14:anchorId="30EC6B5A" wp14:editId="78DF2439">
+                  <wp:extent cx="4858428" cy="685896"/>
+                  <wp:effectExtent l="0" t="0" r="0" b="0"/>
+                  <wp:docPr id="21" name="Imagen 21"/>
+                  <wp:cNvGraphicFramePr>
+                    <a:graphicFrameLocks xmlns:a="http://schemas.openxmlformats.org/drawingml/2006/main" noChangeAspect="1"/>
+                  </wp:cNvGraphicFramePr>
+                  <a:graphic xmlns:a="http://schemas.openxmlformats.org/drawingml/2006/main">
+                    <a:graphicData uri="http://schemas.openxmlformats.org/drawingml/2006/picture">
+                      <pic:pic xmlns:pic="http://schemas.openxmlformats.org/drawingml/2006/picture">
+                        <pic:nvPicPr>
+                          <pic:cNvPr id="1" name=""/>
+                          <pic:cNvPicPr/>
+                        </pic:nvPicPr>
+                        <pic:blipFill>
+                          <a:blip r:embed="rId34"/>
+                          <a:stretch>
+                            <a:fillRect/>
+                          </a:stretch>
+                        </pic:blipFill>
+                        <pic:spPr>
+                          <a:xfrm>
+                            <a:off x="0" y="0"/>
+                            <a:ext cx="4858428" cy="685896"/>
+                          </a:xfrm>
+                          <a:prstGeom prst="rect">
+                            <a:avLst/>
+                          </a:prstGeom>
+                        </pic:spPr>
+                      </pic:pic>
+                    </a:graphicData>
+                  </a:graphic>
+                </wp:inline>
+              </w:drawing>
+            </w:r>
           </w:p>
         </w:tc>
       </w:tr>
@@ -4178,6 +4503,7 @@
         </w:rPr>
         <w:t xml:space="preserve"> </w:t>
       </w:r>
+      <w:proofErr w:type="gramStart"/>
       <w:r>
         <w:rPr>
           <w:lang w:val="es-CL"/>
@@ -4194,7 +4520,14 @@
         <w:rPr>
           <w:lang w:val="es-CL"/>
         </w:rPr>
-        <w:t>: retorna</w:t>
+        <w:t>:</w:t>
+      </w:r>
+      <w:proofErr w:type="gramEnd"/>
+      <w:r>
+        <w:rPr>
+          <w:lang w:val="es-CL"/>
+        </w:rPr>
+        <w:t xml:space="preserve"> retorna</w:t>
       </w:r>
       <w:r>
         <w:rPr>
@@ -4230,6 +4563,154 @@
                 <w:lang w:val="es-CL"/>
               </w:rPr>
             </w:pPr>
+            <w:r>
+              <w:rPr>
+                <w:lang w:val="es-CL"/>
+              </w:rPr>
+              <w:drawing>
+                <wp:inline distT="0" distB="0" distL="0" distR="0" wp14:anchorId="583ECD85" wp14:editId="7C5F4892">
+                  <wp:extent cx="5473065" cy="3463925"/>
+                  <wp:effectExtent l="0" t="0" r="0" b="3175"/>
+                  <wp:docPr id="22" name="Imagen 22"/>
+                  <wp:cNvGraphicFramePr>
+                    <a:graphicFrameLocks xmlns:a="http://schemas.openxmlformats.org/drawingml/2006/main" noChangeAspect="1"/>
+                  </wp:cNvGraphicFramePr>
+                  <a:graphic xmlns:a="http://schemas.openxmlformats.org/drawingml/2006/main">
+                    <a:graphicData uri="http://schemas.openxmlformats.org/drawingml/2006/picture">
+                      <pic:pic xmlns:pic="http://schemas.openxmlformats.org/drawingml/2006/picture">
+                        <pic:nvPicPr>
+                          <pic:cNvPr id="1" name=""/>
+                          <pic:cNvPicPr/>
+                        </pic:nvPicPr>
+                        <pic:blipFill>
+                          <a:blip r:embed="rId35"/>
+                          <a:stretch>
+                            <a:fillRect/>
+                          </a:stretch>
+                        </pic:blipFill>
+                        <pic:spPr>
+                          <a:xfrm>
+                            <a:off x="0" y="0"/>
+                            <a:ext cx="5473065" cy="3463925"/>
+                          </a:xfrm>
+                          <a:prstGeom prst="rect">
+                            <a:avLst/>
+                          </a:prstGeom>
+                        </pic:spPr>
+                      </pic:pic>
+                    </a:graphicData>
+                  </a:graphic>
+                </wp:inline>
+              </w:drawing>
+            </w:r>
+          </w:p>
+          <w:p>
+            <w:pPr>
+              <w:rPr>
+                <w:lang w:val="es-CL"/>
+              </w:rPr>
+            </w:pPr>
+          </w:p>
+          <w:p>
+            <w:pPr>
+              <w:rPr>
+                <w:lang w:val="es-CL"/>
+              </w:rPr>
+            </w:pPr>
+            <w:r>
+              <w:rPr>
+                <w:lang w:val="es-CL"/>
+              </w:rPr>
+              <w:drawing>
+                <wp:inline distT="0" distB="0" distL="0" distR="0" wp14:anchorId="5766E31F" wp14:editId="2123EF82">
+                  <wp:extent cx="4706007" cy="695422"/>
+                  <wp:effectExtent l="0" t="0" r="0" b="9525"/>
+                  <wp:docPr id="23" name="Imagen 23"/>
+                  <wp:cNvGraphicFramePr>
+                    <a:graphicFrameLocks xmlns:a="http://schemas.openxmlformats.org/drawingml/2006/main" noChangeAspect="1"/>
+                  </wp:cNvGraphicFramePr>
+                  <a:graphic xmlns:a="http://schemas.openxmlformats.org/drawingml/2006/main">
+                    <a:graphicData uri="http://schemas.openxmlformats.org/drawingml/2006/picture">
+                      <pic:pic xmlns:pic="http://schemas.openxmlformats.org/drawingml/2006/picture">
+                        <pic:nvPicPr>
+                          <pic:cNvPr id="1" name=""/>
+                          <pic:cNvPicPr/>
+                        </pic:nvPicPr>
+                        <pic:blipFill>
+                          <a:blip r:embed="rId36"/>
+                          <a:stretch>
+                            <a:fillRect/>
+                          </a:stretch>
+                        </pic:blipFill>
+                        <pic:spPr>
+                          <a:xfrm>
+                            <a:off x="0" y="0"/>
+                            <a:ext cx="4706007" cy="695422"/>
+                          </a:xfrm>
+                          <a:prstGeom prst="rect">
+                            <a:avLst/>
+                          </a:prstGeom>
+                        </pic:spPr>
+                      </pic:pic>
+                    </a:graphicData>
+                  </a:graphic>
+                </wp:inline>
+              </w:drawing>
+            </w:r>
+          </w:p>
+          <w:p>
+            <w:pPr>
+              <w:rPr>
+                <w:lang w:val="es-CL"/>
+              </w:rPr>
+            </w:pPr>
+            <w:r>
+              <w:rPr>
+                <w:lang w:val="es-CL"/>
+              </w:rPr>
+              <w:drawing>
+                <wp:inline distT="0" distB="0" distL="0" distR="0" wp14:anchorId="41D75771" wp14:editId="7D425E7E">
+                  <wp:extent cx="4639322" cy="695422"/>
+                  <wp:effectExtent l="0" t="0" r="8890" b="9525"/>
+                  <wp:docPr id="24" name="Imagen 24"/>
+                  <wp:cNvGraphicFramePr>
+                    <a:graphicFrameLocks xmlns:a="http://schemas.openxmlformats.org/drawingml/2006/main" noChangeAspect="1"/>
+                  </wp:cNvGraphicFramePr>
+                  <a:graphic xmlns:a="http://schemas.openxmlformats.org/drawingml/2006/main">
+                    <a:graphicData uri="http://schemas.openxmlformats.org/drawingml/2006/picture">
+                      <pic:pic xmlns:pic="http://schemas.openxmlformats.org/drawingml/2006/picture">
+                        <pic:nvPicPr>
+                          <pic:cNvPr id="1" name=""/>
+                          <pic:cNvPicPr/>
+                        </pic:nvPicPr>
+                        <pic:blipFill>
+                          <a:blip r:embed="rId37"/>
+                          <a:stretch>
+                            <a:fillRect/>
+                          </a:stretch>
+                        </pic:blipFill>
+                        <pic:spPr>
+                          <a:xfrm>
+                            <a:off x="0" y="0"/>
+                            <a:ext cx="4639322" cy="695422"/>
+                          </a:xfrm>
+                          <a:prstGeom prst="rect">
+                            <a:avLst/>
+                          </a:prstGeom>
+                        </pic:spPr>
+                      </pic:pic>
+                    </a:graphicData>
+                  </a:graphic>
+                </wp:inline>
+              </w:drawing>
+            </w:r>
+          </w:p>
+          <w:p>
+            <w:pPr>
+              <w:rPr>
+                <w:lang w:val="es-CL"/>
+              </w:rPr>
+            </w:pPr>
           </w:p>
         </w:tc>
       </w:tr>
@@ -4378,7 +4859,7 @@
                     <pic:cNvPicPr/>
                   </pic:nvPicPr>
                   <pic:blipFill>
-                    <a:blip r:embed="rId31">
+                    <a:blip r:embed="rId38">
                       <a:extLst>
                         <a:ext uri="{28A0092B-C50C-407E-A947-70E740481C1C}">
                           <a14:useLocalDpi xmlns:a14="http://schemas.microsoft.com/office/drawing/2010/main" val="0"/>
@@ -4474,7 +4955,133 @@
           </w:tcPr>
           <w:p>
             <w:pPr>
-              <w:pStyle w:val="Prrafodelista"/>
+              <w:rPr>
+                <w:lang w:val="es-CL"/>
+              </w:rPr>
+            </w:pPr>
+          </w:p>
+          <w:p>
+            <w:pPr>
+              <w:rPr>
+                <w:lang w:val="es-CL"/>
+              </w:rPr>
+            </w:pPr>
+            <w:r>
+              <w:rPr>
+                <w:lang w:val="es-CL"/>
+              </w:rPr>
+              <w:t>Cambio las rutas de acceso de los controladores y permite control de versiones dentro de la AP</w:t>
+            </w:r>
+          </w:p>
+          <w:p>
+            <w:pPr>
+              <w:rPr>
+                <w:lang w:val="es-CL"/>
+              </w:rPr>
+            </w:pPr>
+            <w:r>
+              <w:rPr>
+                <w:lang w:val="es-CL"/>
+              </w:rPr>
+              <w:t>I</w:t>
+            </w:r>
+          </w:p>
+          <w:p>
+            <w:pPr>
+              <w:rPr>
+                <w:lang w:val="es-CL"/>
+              </w:rPr>
+            </w:pPr>
+            <w:r>
+              <w:rPr>
+                <w:lang w:val="es-CL"/>
+              </w:rPr>
+              <w:drawing>
+                <wp:inline distT="0" distB="0" distL="0" distR="0" wp14:anchorId="33006BCC" wp14:editId="32344747">
+                  <wp:extent cx="5473065" cy="2086610"/>
+                  <wp:effectExtent l="0" t="0" r="0" b="8890"/>
+                  <wp:docPr id="25" name="Imagen 25"/>
+                  <wp:cNvGraphicFramePr>
+                    <a:graphicFrameLocks xmlns:a="http://schemas.openxmlformats.org/drawingml/2006/main" noChangeAspect="1"/>
+                  </wp:cNvGraphicFramePr>
+                  <a:graphic xmlns:a="http://schemas.openxmlformats.org/drawingml/2006/main">
+                    <a:graphicData uri="http://schemas.openxmlformats.org/drawingml/2006/picture">
+                      <pic:pic xmlns:pic="http://schemas.openxmlformats.org/drawingml/2006/picture">
+                        <pic:nvPicPr>
+                          <pic:cNvPr id="1" name=""/>
+                          <pic:cNvPicPr/>
+                        </pic:nvPicPr>
+                        <pic:blipFill>
+                          <a:blip r:embed="rId39"/>
+                          <a:stretch>
+                            <a:fillRect/>
+                          </a:stretch>
+                        </pic:blipFill>
+                        <pic:spPr>
+                          <a:xfrm>
+                            <a:off x="0" y="0"/>
+                            <a:ext cx="5473065" cy="2086610"/>
+                          </a:xfrm>
+                          <a:prstGeom prst="rect">
+                            <a:avLst/>
+                          </a:prstGeom>
+                        </pic:spPr>
+                      </pic:pic>
+                    </a:graphicData>
+                  </a:graphic>
+                </wp:inline>
+              </w:drawing>
+            </w:r>
+          </w:p>
+          <w:p>
+            <w:pPr>
+              <w:rPr>
+                <w:lang w:val="es-CL"/>
+              </w:rPr>
+            </w:pPr>
+            <w:r>
+              <w:rPr>
+                <w:lang w:val="es-CL"/>
+              </w:rPr>
+              <w:drawing>
+                <wp:inline distT="0" distB="0" distL="0" distR="0" wp14:anchorId="07827D69" wp14:editId="3411D7DF">
+                  <wp:extent cx="4906060" cy="857370"/>
+                  <wp:effectExtent l="0" t="0" r="0" b="0"/>
+                  <wp:docPr id="26" name="Imagen 26"/>
+                  <wp:cNvGraphicFramePr>
+                    <a:graphicFrameLocks xmlns:a="http://schemas.openxmlformats.org/drawingml/2006/main" noChangeAspect="1"/>
+                  </wp:cNvGraphicFramePr>
+                  <a:graphic xmlns:a="http://schemas.openxmlformats.org/drawingml/2006/main">
+                    <a:graphicData uri="http://schemas.openxmlformats.org/drawingml/2006/picture">
+                      <pic:pic xmlns:pic="http://schemas.openxmlformats.org/drawingml/2006/picture">
+                        <pic:nvPicPr>
+                          <pic:cNvPr id="1" name=""/>
+                          <pic:cNvPicPr/>
+                        </pic:nvPicPr>
+                        <pic:blipFill>
+                          <a:blip r:embed="rId40"/>
+                          <a:stretch>
+                            <a:fillRect/>
+                          </a:stretch>
+                        </pic:blipFill>
+                        <pic:spPr>
+                          <a:xfrm>
+                            <a:off x="0" y="0"/>
+                            <a:ext cx="4906060" cy="857370"/>
+                          </a:xfrm>
+                          <a:prstGeom prst="rect">
+                            <a:avLst/>
+                          </a:prstGeom>
+                        </pic:spPr>
+                      </pic:pic>
+                    </a:graphicData>
+                  </a:graphic>
+                </wp:inline>
+              </w:drawing>
+            </w:r>
+          </w:p>
+          <w:p>
+            <w:pPr>
               <w:rPr>
                 <w:lang w:val="es-CL"/>
               </w:rPr>
@@ -4576,8 +5183,8 @@
       </w:r>
     </w:p>
     <w:sectPr>
-      <w:headerReference w:type="default" r:id="rId32"/>
-      <w:footerReference w:type="default" r:id="rId33"/>
+      <w:headerReference w:type="default" r:id="rId41"/>
+      <w:footerReference w:type="default" r:id="rId42"/>
       <w:pgSz w:w="12240" w:h="15840"/>
       <w:pgMar w:top="1418" w:right="1701" w:bottom="1418" w:left="1701" w:header="709" w:footer="709" w:gutter="0"/>
       <w:pgNumType w:start="1"/>
@@ -6354,6 +6961,7 @@
   <w:style w:type="character" w:default="1" w:styleId="Fuentedeprrafopredeter">
     <w:name w:val="Default Paragraph Font"/>
     <w:uiPriority w:val="1"/>
+    <w:semiHidden/>
     <w:unhideWhenUsed/>
   </w:style>
   <w:style w:type="table" w:default="1" w:styleId="Tablanormal">
@@ -7412,6 +8020,16 @@
 </file>
 
 <file path=customXml/item1.xml><?xml version="1.0" encoding="utf-8"?>
+<p:properties xmlns:p="http://schemas.microsoft.com/office/2006/metadata/properties" xmlns:xsi="http://www.w3.org/2001/XMLSchema-instance" xmlns:pc="http://schemas.microsoft.com/office/infopath/2007/PartnerControls">
+  <documentManagement>
+    <lcf76f155ced4ddcb4097134ff3c332f xmlns="e1e7bc46-bed0-459f-9452-a76b1c5b695e">
+      <Terms xmlns="http://schemas.microsoft.com/office/infopath/2007/PartnerControls"/>
+    </lcf76f155ced4ddcb4097134ff3c332f>
+  </documentManagement>
+</p:properties>
+</file>
+
+<file path=customXml/item2.xml><?xml version="1.0" encoding="utf-8"?>
 <ct:contentTypeSchema xmlns:ct="http://schemas.microsoft.com/office/2006/metadata/contentType" xmlns:ma="http://schemas.microsoft.com/office/2006/metadata/properties/metaAttributes" ct:_="" ma:_="" ma:contentTypeName="Documento" ma:contentTypeID="0x0101005395107FFD641345A10C8A5ACACB9D20" ma:contentTypeVersion="13" ma:contentTypeDescription="Crear nuevo documento." ma:contentTypeScope="" ma:versionID="4218d14b85201fab8afba82a2debec87">
   <xsd:schema xmlns:xsd="http://www.w3.org/2001/XMLSchema" xmlns:xs="http://www.w3.org/2001/XMLSchema" xmlns:p="http://schemas.microsoft.com/office/2006/metadata/properties" xmlns:ns2="e1e7bc46-bed0-459f-9452-a76b1c5b695e" xmlns:ns3="bb8cf7e1-610f-40a0-8f00-126b9d139fde" targetNamespace="http://schemas.microsoft.com/office/2006/metadata/properties" ma:root="true" ma:fieldsID="88b051887c681d723afbbc38d4678bde" ns2:_="" ns3:_="">
     <xsd:import namespace="e1e7bc46-bed0-459f-9452-a76b1c5b695e"/>
@@ -7628,23 +8246,7 @@
 </ct:contentTypeSchema>
 </file>
 
-<file path=customXml/item2.xml><?xml version="1.0" encoding="utf-8"?>
-<p:properties xmlns:p="http://schemas.microsoft.com/office/2006/metadata/properties" xmlns:xsi="http://www.w3.org/2001/XMLSchema-instance" xmlns:pc="http://schemas.microsoft.com/office/infopath/2007/PartnerControls">
-  <documentManagement>
-    <lcf76f155ced4ddcb4097134ff3c332f xmlns="e1e7bc46-bed0-459f-9452-a76b1c5b695e">
-      <Terms xmlns="http://schemas.microsoft.com/office/infopath/2007/PartnerControls"/>
-    </lcf76f155ced4ddcb4097134ff3c332f>
-  </documentManagement>
-</p:properties>
-</file>
-
 <file path=customXml/item3.xml><?xml version="1.0" encoding="utf-8"?>
-<go:gDocsCustomXmlDataStorage xmlns:go="http://customooxmlschemas.google.com/" xmlns:r="http://schemas.openxmlformats.org/officeDocument/2006/relationships">
-  <go:docsCustomData xmlns:go="http://customooxmlschemas.google.com/" roundtripDataSignature="AMtx7mh3v5UKYSyn64BDWBcm5hV5vMXVTA==">AMUW2mVNa+odQIoxxEJpoxih3iJOAbfHovP4QMg/Qsn/rTAJOcaXDBv4/qxeQQue07v0wquodW2/gOyr6vUsaRVPDth8AdFKzAq8ATpgC36eH8dEQkRfN58=</go:docsCustomData>
-</go:gDocsCustomXmlDataStorage>
-</file>
-
-<file path=customXml/item4.xml><?xml version="1.0" encoding="utf-8"?>
 <?mso-contentType ?>
 <FormTemplates xmlns="http://schemas.microsoft.com/sharepoint/v3/contenttype/forms">
   <Display>DocumentLibraryForm</Display>
@@ -7653,7 +8255,23 @@
 </FormTemplates>
 </file>
 
+<file path=customXml/item4.xml><?xml version="1.0" encoding="utf-8"?>
+<go:gDocsCustomXmlDataStorage xmlns:go="http://customooxmlschemas.google.com/" xmlns:r="http://schemas.openxmlformats.org/officeDocument/2006/relationships">
+  <go:docsCustomData xmlns:go="http://customooxmlschemas.google.com/" roundtripDataSignature="AMtx7mh3v5UKYSyn64BDWBcm5hV5vMXVTA==">AMUW2mVNa+odQIoxxEJpoxih3iJOAbfHovP4QMg/Qsn/rTAJOcaXDBv4/qxeQQue07v0wquodW2/gOyr6vUsaRVPDth8AdFKzAq8ATpgC36eH8dEQkRfN58=</go:docsCustomData>
+</go:gDocsCustomXmlDataStorage>
+</file>
+
 <file path=customXml/itemProps1.xml><?xml version="1.0" encoding="utf-8"?>
+<ds:datastoreItem xmlns:ds="http://schemas.openxmlformats.org/officeDocument/2006/customXml" ds:itemID="{23313325-F760-4C9F-8B6D-806D40DB892B}">
+  <ds:schemaRefs>
+    <ds:schemaRef ds:uri="http://schemas.microsoft.com/office/2006/metadata/properties"/>
+    <ds:schemaRef ds:uri="http://schemas.microsoft.com/office/infopath/2007/PartnerControls"/>
+    <ds:schemaRef ds:uri="e1e7bc46-bed0-459f-9452-a76b1c5b695e"/>
+  </ds:schemaRefs>
+</ds:datastoreItem>
+</file>
+
+<file path=customXml/itemProps2.xml><?xml version="1.0" encoding="utf-8"?>
 <ds:datastoreItem xmlns:ds="http://schemas.openxmlformats.org/officeDocument/2006/customXml" ds:itemID="{9CE83FA7-CEA0-4065-973E-E80C8D6A6BF7}">
   <ds:schemaRefs>
     <ds:schemaRef ds:uri="http://schemas.microsoft.com/office/2006/metadata/contentType"/>
@@ -7672,29 +8290,19 @@
 </ds:datastoreItem>
 </file>
 
-<file path=customXml/itemProps2.xml><?xml version="1.0" encoding="utf-8"?>
-<ds:datastoreItem xmlns:ds="http://schemas.openxmlformats.org/officeDocument/2006/customXml" ds:itemID="{23313325-F760-4C9F-8B6D-806D40DB892B}">
+<file path=customXml/itemProps3.xml><?xml version="1.0" encoding="utf-8"?>
+<ds:datastoreItem xmlns:ds="http://schemas.openxmlformats.org/officeDocument/2006/customXml" ds:itemID="{AD8ECE7D-3BB6-4BCF-A54C-6CD7811C48F5}">
   <ds:schemaRefs>
-    <ds:schemaRef ds:uri="http://schemas.microsoft.com/office/2006/metadata/properties"/>
-    <ds:schemaRef ds:uri="http://schemas.microsoft.com/office/infopath/2007/PartnerControls"/>
-    <ds:schemaRef ds:uri="e1e7bc46-bed0-459f-9452-a76b1c5b695e"/>
+    <ds:schemaRef ds:uri="http://schemas.microsoft.com/sharepoint/v3/contenttype/forms"/>
   </ds:schemaRefs>
 </ds:datastoreItem>
 </file>
 
-<file path=customXml/itemProps3.xml><?xml version="1.0" encoding="utf-8"?>
+<file path=customXml/itemProps4.xml><?xml version="1.0" encoding="utf-8"?>
 <ds:datastoreItem xmlns:ds="http://schemas.openxmlformats.org/officeDocument/2006/customXml" ds:itemID="{11111111-1234-1234-1234-123412341234}">
   <ds:schemaRefs>
     <ds:schemaRef ds:uri="http://customooxmlschemas.google.com/"/>
     <ds:schemaRef ds:uri="http://schemas.openxmlformats.org/officeDocument/2006/relationships"/>
   </ds:schemaRefs>
 </ds:datastoreItem>
-</file>
-
-<file path=customXml/itemProps4.xml><?xml version="1.0" encoding="utf-8"?>
-<ds:datastoreItem xmlns:ds="http://schemas.openxmlformats.org/officeDocument/2006/customXml" ds:itemID="{AD8ECE7D-3BB6-4BCF-A54C-6CD7811C48F5}">
-  <ds:schemaRefs>
-    <ds:schemaRef ds:uri="http://schemas.microsoft.com/sharepoint/v3/contenttype/forms"/>
-  </ds:schemaRefs>
-</ds:datastoreItem>
 </file>
</xml_diff>